<commit_message>
Added CLI, PowerShell and Terraform script folders
</commit_message>
<xml_diff>
--- a/Cloud/Azure/AZ-900/AZ-900 Notes.docx
+++ b/Cloud/Azure/AZ-900/AZ-900 Notes.docx
@@ -14,23 +14,21 @@
           <w:sz w:val="36"/>
           <w:szCs w:val="36"/>
         </w:rPr>
-        <w:t xml:space="preserve">Exam AZ-900: </w:t>
-      </w:r>
-      <w:proofErr w:type="spellStart"/>
+        <w:t>Exam AZ-900: Microsoft</w:t>
+      </w:r>
       <w:r>
         <w:rPr>
           <w:sz w:val="36"/>
           <w:szCs w:val="36"/>
         </w:rPr>
-        <w:t>MicrosoftAzure</w:t>
-      </w:r>
-      <w:proofErr w:type="spellEnd"/>
+        <w:t xml:space="preserve"> </w:t>
+      </w:r>
       <w:r>
         <w:rPr>
           <w:sz w:val="36"/>
           <w:szCs w:val="36"/>
         </w:rPr>
-        <w:t xml:space="preserve"> Fundamentals–Skills Measured</w:t>
+        <w:t>Azure Fundamentals–Skills Measured</w:t>
       </w:r>
     </w:p>
     <w:p/>
@@ -60,22 +58,13 @@
     <w:p/>
     <w:p>
       <w:r>
-        <w:t>Candidates for this ex</w:t>
-      </w:r>
-      <w:r>
-        <w:t>am should have foundational knowledge of cloud services and how those services are provided with Microsoft Azure. The exam is intended for candidates who are just beginning to work with cloud-based solutions and services or are new to Azure.</w:t>
+        <w:t>Candidates for this exam should have foundational knowledge of cloud services and how those services are provided with Microsoft Azure. The exam is intended for candidates who are just beginning to work with cloud-based solutions and services or are new to Azure.</w:t>
       </w:r>
     </w:p>
     <w:p/>
     <w:p>
       <w:r>
-        <w:t>Azure Fundame</w:t>
-      </w:r>
-      <w:r>
-        <w:t xml:space="preserve">ntals exam is an opportunity to prove knowledge of cloud concepts, Azure services, Azure workloads, security and privacy in Azure, as well as Azure pricing and support. Candidates should be familiar with the general technology concepts, including concepts </w:t>
-      </w:r>
-      <w:r>
-        <w:t>of networking, storage, compute, application support, and application development.</w:t>
+        <w:t>Azure Fundamentals exam is an opportunity to prove knowledge of cloud concepts, Azure services, Azure workloads, security and privacy in Azure, as well as Azure pricing and support. Candidates should be familiar with the general technology concepts, including concepts of networking, storage, compute, application support, and application development.</w:t>
       </w:r>
     </w:p>
     <w:p/>
@@ -110,21 +99,17 @@
     <w:p/>
     <w:p>
       <w:r>
-        <w:t xml:space="preserve">NOTE: The </w:t>
-      </w:r>
-      <w:r>
-        <w:t xml:space="preserve">bullets that appear below each of the skills measured are intended to illustrate how we are assessing that skill. This list is not definitive or </w:t>
+        <w:t xml:space="preserve">NOTE: The bullets that appear below each of the skills measured are intended to illustrate how we are assessing that skill. This list is not definitive or </w:t>
       </w:r>
       <w:proofErr w:type="spellStart"/>
+      <w:proofErr w:type="gramStart"/>
       <w:r>
         <w:t>exhaustive.NOTE</w:t>
       </w:r>
       <w:proofErr w:type="spellEnd"/>
-      <w:r>
-        <w:t>: Most questions cover features that are General Availability (GA). The exam may contain questio</w:t>
-      </w:r>
-      <w:r>
-        <w:t>ns on Preview features if those features are commonly used.</w:t>
+      <w:proofErr w:type="gramEnd"/>
+      <w:r>
+        <w:t>: Most questions cover features that are General Availability (GA). The exam may contain questions on Preview features if those features are commonly used.</w:t>
       </w:r>
     </w:p>
     <w:p>
@@ -158,10 +143,7 @@
     </w:p>
     <w:p>
       <w:r>
-        <w:t>identify the benefits of cloud computing, such as High Availability, Scalability, Elasticity, Ag</w:t>
-      </w:r>
-      <w:r>
-        <w:t>ility, and Disaster Recovery</w:t>
+        <w:t>identify the benefits of cloud computing, such as High Availability, Scalability, Elasticity, Agility, and Disaster Recovery</w:t>
       </w:r>
     </w:p>
     <w:p>
@@ -192,15 +174,20 @@
     </w:p>
     <w:p>
       <w:r>
-        <w:t>describe the shared responsibilit</w:t>
-      </w:r>
-      <w:r>
-        <w:t>y model</w:t>
-      </w:r>
-    </w:p>
-    <w:p>
-      <w:r>
-        <w:t>describe Infrastructure-as-a-Service (IaaS),describe Platform-as-a-Service (PaaS)describe serverless computing</w:t>
+        <w:t>describe the shared responsibility model</w:t>
+      </w:r>
+    </w:p>
+    <w:p>
+      <w:r>
+        <w:t>describe Infrastructure-as-a-Service (IaaS</w:t>
+      </w:r>
+      <w:proofErr w:type="gramStart"/>
+      <w:r>
+        <w:t>),describe</w:t>
+      </w:r>
+      <w:proofErr w:type="gramEnd"/>
+      <w:r>
+        <w:t xml:space="preserve"> Platform-as-a-Service (PaaS)describe serverless computing</w:t>
       </w:r>
     </w:p>
     <w:p>
@@ -211,10 +198,7 @@
     <w:p/>
     <w:p>
       <w:r>
-        <w:t>Describe the differences between types of cloud computi</w:t>
-      </w:r>
-      <w:r>
-        <w:t>ng</w:t>
+        <w:t>Describe the differences between types of cloud computing</w:t>
       </w:r>
     </w:p>
     <w:p>
@@ -224,7 +208,15 @@
     </w:p>
     <w:p>
       <w:r>
-        <w:t>describe Public cloud</w:t>
+        <w:t xml:space="preserve">describe </w:t>
+      </w:r>
+      <w:proofErr w:type="gramStart"/>
+      <w:r>
+        <w:t>Public</w:t>
+      </w:r>
+      <w:proofErr w:type="gramEnd"/>
+      <w:r>
+        <w:t xml:space="preserve"> cloud</w:t>
       </w:r>
     </w:p>
     <w:p>
@@ -239,8 +231,13 @@
       </w:r>
     </w:p>
     <w:p>
-      <w:r>
-        <w:t>compare and contrast the three types of cloud computing</w:t>
+      <w:proofErr w:type="gramStart"/>
+      <w:r>
+        <w:t>compare and contrast</w:t>
+      </w:r>
+      <w:proofErr w:type="gramEnd"/>
+      <w:r>
+        <w:t xml:space="preserve"> the three types of cloud computing</w:t>
       </w:r>
     </w:p>
     <w:p/>
@@ -281,10 +278,7 @@
     </w:p>
     <w:p>
       <w:r>
-        <w:t>describe the benefits and usage of Subscri</w:t>
-      </w:r>
-      <w:r>
-        <w:t>ptions</w:t>
+        <w:t>describe the benefits and usage of Subscriptions</w:t>
       </w:r>
     </w:p>
     <w:p>
@@ -309,10 +303,7 @@
     </w:p>
     <w:p>
       <w:r>
-        <w:t>describe the benefits and usage of Virtual Machines, Azure App Services</w:t>
-      </w:r>
-      <w:r>
-        <w:t>, Azure Container Instances (ACI), Azure Kubernetes Service (AKS), and Windows Virtual Desktop</w:t>
+        <w:t>describe the benefits and usage of Virtual Machines, Azure App Services, Azure Container Instances (ACI), Azure Kubernetes Service (AKS), and Windows Virtual Desktop</w:t>
       </w:r>
     </w:p>
     <w:p>
@@ -322,10 +313,7 @@
     </w:p>
     <w:p>
       <w:r>
-        <w:t>describe the benefits and usage of Container (Blob) S</w:t>
-      </w:r>
-      <w:r>
-        <w:t>torage, Disk Storage, File Storage, and storage tiers</w:t>
+        <w:t>describe the benefits and usage of Container (Blob) Storage, Disk Storage, File Storage, and storage tiers</w:t>
       </w:r>
     </w:p>
     <w:p>
@@ -375,10 +363,7 @@
     </w:p>
     <w:p>
       <w:r>
-        <w:t>describe the benefits and usage of Azure Synapse Analyt</w:t>
-      </w:r>
-      <w:r>
-        <w:t>ics, HDInsight, and Azure Databricks</w:t>
+        <w:t>describe the benefits and usage of Azure Synapse Analytics, HDInsight, and Azure Databricks</w:t>
       </w:r>
     </w:p>
     <w:p>
@@ -418,10 +403,7 @@
     </w:p>
     <w:p>
       <w:r>
-        <w:t>de</w:t>
-      </w:r>
-      <w:r>
-        <w:t xml:space="preserve">scribe the functionality and usage of Azure </w:t>
+        <w:t xml:space="preserve">describe the functionality and usage of Azure </w:t>
       </w:r>
       <w:proofErr w:type="spellStart"/>
       <w:r>
@@ -447,24 +429,35 @@
           <w:szCs w:val="28"/>
         </w:rPr>
         <w:lastRenderedPageBreak/>
-        <w:t>Describe general security and network security features (10-15%)</w:t>
-      </w:r>
-      <w:r>
-        <w:t>Describe Azure security features</w:t>
-      </w:r>
-    </w:p>
-    <w:p>
-      <w:r>
-        <w:t>describe basic features of Azure Security Cent</w:t>
-      </w:r>
-      <w:r>
-        <w:t xml:space="preserve">er, including policy compliance, security alerts, secure </w:t>
+        <w:t>Describe general security and network security features (10-15</w:t>
+      </w:r>
+      <w:proofErr w:type="gramStart"/>
+      <w:r>
+        <w:rPr>
+          <w:sz w:val="28"/>
+          <w:szCs w:val="28"/>
+        </w:rPr>
+        <w:t>%)</w:t>
+      </w:r>
+      <w:r>
+        <w:t>Describe</w:t>
+      </w:r>
+      <w:proofErr w:type="gramEnd"/>
+      <w:r>
+        <w:t xml:space="preserve"> Azure security features</w:t>
+      </w:r>
+    </w:p>
+    <w:p>
+      <w:r>
+        <w:t xml:space="preserve">describe basic features of Azure Security Center, including policy compliance, security alerts, secure </w:t>
       </w:r>
       <w:proofErr w:type="spellStart"/>
+      <w:proofErr w:type="gramStart"/>
       <w:r>
         <w:t>score,and</w:t>
       </w:r>
       <w:proofErr w:type="spellEnd"/>
+      <w:proofErr w:type="gramEnd"/>
       <w:r>
         <w:t xml:space="preserve"> resource hygiene</w:t>
       </w:r>
@@ -490,10 +483,7 @@
     <w:p/>
     <w:p>
       <w:r>
-        <w:t>Descr</w:t>
-      </w:r>
-      <w:r>
-        <w:t>ibe Azure network security</w:t>
+        <w:t>Describe Azure network security</w:t>
       </w:r>
     </w:p>
     <w:p>
@@ -531,14 +521,23 @@
           <w:sz w:val="28"/>
           <w:szCs w:val="28"/>
         </w:rPr>
-        <w:t>D</w:t>
-      </w:r>
-      <w:r>
-        <w:rPr>
-          <w:sz w:val="28"/>
-          <w:szCs w:val="28"/>
-        </w:rPr>
-        <w:t>escribe identity, governance, privacy, and compliance features(20-25%)</w:t>
+        <w:t xml:space="preserve">Describe identity, governance, privacy, and compliance </w:t>
+      </w:r>
+      <w:proofErr w:type="gramStart"/>
+      <w:r>
+        <w:rPr>
+          <w:sz w:val="28"/>
+          <w:szCs w:val="28"/>
+        </w:rPr>
+        <w:t>features(</w:t>
+      </w:r>
+      <w:proofErr w:type="gramEnd"/>
+      <w:r>
+        <w:rPr>
+          <w:sz w:val="28"/>
+          <w:szCs w:val="28"/>
+        </w:rPr>
+        <w:t>20-25%)</w:t>
       </w:r>
     </w:p>
     <w:p>
@@ -548,10 +547,7 @@
     </w:p>
     <w:p>
       <w:r>
-        <w:t>explain the difference between authentication and authorization define Azure Active Directory describe the functionality and usage of Azure Active</w:t>
-      </w:r>
-      <w:r>
-        <w:t xml:space="preserve"> Directory</w:t>
+        <w:t>explain the difference between authentication and authorization define Azure Active Directory describe the functionality and usage of Azure Active Directory</w:t>
       </w:r>
     </w:p>
     <w:p>

</xml_diff>